<commit_message>
checked in all changes
</commit_message>
<xml_diff>
--- a/proposal/figs/Fig1.docx
+++ b/proposal/figs/Fig1.docx
@@ -4,240 +4,171 @@
   <w:body>
     <w:p>
       <w:r>
-        <w:t xml:space="preserve">Public class </w:t>
-      </w:r>
-      <w:proofErr w:type="gramStart"/>
-      <w:r>
-        <w:t>Example1{</w:t>
-      </w:r>
-      <w:proofErr w:type="gramEnd"/>
-    </w:p>
-    <w:p>
-      <w:r>
-        <w:tab/>
-        <w:t xml:space="preserve">Static </w:t>
-      </w:r>
-      <w:proofErr w:type="spellStart"/>
-      <w:r>
-        <w:t>int</w:t>
-      </w:r>
-      <w:proofErr w:type="spellEnd"/>
-      <w:r>
-        <w:t xml:space="preserve"> x = 0;</w:t>
-      </w:r>
-    </w:p>
-    <w:p>
-      <w:r>
-        <w:tab/>
-        <w:t xml:space="preserve">Public static void </w:t>
-      </w:r>
-      <w:proofErr w:type="gramStart"/>
-      <w:r>
-        <w:t>Main(</w:t>
-      </w:r>
-      <w:proofErr w:type="gramEnd"/>
-      <w:r>
-        <w:t xml:space="preserve">String[] </w:t>
-      </w:r>
-      <w:proofErr w:type="spellStart"/>
-      <w:r>
-        <w:t>args</w:t>
-      </w:r>
-      <w:proofErr w:type="spellEnd"/>
-      <w:r>
-        <w:t>)</w:t>
-      </w:r>
-    </w:p>
-    <w:p>
-      <w:r>
-        <w:tab/>
-        <w:t>{</w:t>
-      </w:r>
-    </w:p>
-    <w:p>
-      <w:r>
-        <w:tab/>
-      </w:r>
-      <w:r>
-        <w:tab/>
-      </w:r>
-      <w:proofErr w:type="gramStart"/>
-      <w:r>
-        <w:t>finish</w:t>
-      </w:r>
-      <w:proofErr w:type="gramEnd"/>
-      <w:r>
-        <w:t>(() -&gt; {</w:t>
-      </w:r>
-    </w:p>
-    <w:p>
-      <w:pPr>
-        <w:ind w:left="720" w:firstLine="720"/>
-      </w:pPr>
-      <w:r>
-        <w:tab/>
-      </w:r>
-      <w:proofErr w:type="gramStart"/>
-      <w:r>
-        <w:t>async</w:t>
-      </w:r>
-      <w:proofErr w:type="gramEnd"/>
-      <w:r>
-        <w:t>(() -&gt; {</w:t>
-      </w:r>
-      <w:r>
-        <w:tab/>
-      </w:r>
-      <w:r>
-        <w:t>//Thread1</w:t>
-      </w:r>
-    </w:p>
-    <w:p>
-      <w:pPr>
-        <w:ind w:left="1440" w:firstLine="720"/>
-      </w:pPr>
-      <w:r>
-        <w:tab/>
-      </w:r>
-      <w:proofErr w:type="gramStart"/>
-      <w:r>
-        <w:t>isolated</w:t>
-      </w:r>
-      <w:proofErr w:type="gramEnd"/>
-      <w:r>
-        <w:t>(() -&gt; {</w:t>
-      </w:r>
-    </w:p>
-    <w:p>
-      <w:pPr>
-        <w:ind w:left="2160" w:firstLine="720"/>
-      </w:pPr>
-      <w:r>
-        <w:tab/>
-      </w:r>
-      <w:proofErr w:type="gramStart"/>
-      <w:r>
-        <w:t>x</w:t>
-      </w:r>
-      <w:proofErr w:type="gramEnd"/>
-      <w:r>
-        <w:t>++;</w:t>
-      </w:r>
-      <w:r>
-        <w:tab/>
-        <w:t>//Isolated block s</w:t>
-      </w:r>
-    </w:p>
-    <w:p>
-      <w:pPr>
-        <w:ind w:left="2160" w:firstLine="720"/>
-      </w:pPr>
-      <w:r>
-        <w:t>});</w:t>
-      </w:r>
-    </w:p>
-    <w:p>
-      <w:pPr>
-        <w:ind w:left="1440" w:firstLine="720"/>
-      </w:pPr>
-      <w:r>
-        <w:t>});</w:t>
-      </w:r>
-      <w:r>
-        <w:tab/>
-      </w:r>
-    </w:p>
-    <w:p>
-      <w:pPr>
-        <w:ind w:left="720" w:firstLine="720"/>
-      </w:pPr>
-      <w:r>
-        <w:tab/>
-      </w:r>
-      <w:proofErr w:type="spellStart"/>
-      <w:proofErr w:type="gramStart"/>
-      <w:r>
-        <w:t>async</w:t>
-      </w:r>
-      <w:proofErr w:type="spellEnd"/>
-      <w:proofErr w:type="gramEnd"/>
-      <w:r>
-        <w:t>(() -&gt; {</w:t>
-      </w:r>
-      <w:r>
-        <w:t xml:space="preserve">   </w:t>
-      </w:r>
-      <w:r>
-        <w:t>//Thread2</w:t>
-      </w:r>
-    </w:p>
-    <w:p>
-      <w:pPr>
-        <w:ind w:left="1440" w:firstLine="720"/>
-      </w:pPr>
-      <w:r>
-        <w:tab/>
-      </w:r>
-      <w:proofErr w:type="gramStart"/>
-      <w:r>
-        <w:t>isolated</w:t>
-      </w:r>
-      <w:proofErr w:type="gramEnd"/>
-      <w:r>
-        <w:t>(() -&gt; {</w:t>
-      </w:r>
-    </w:p>
-    <w:p>
-      <w:pPr>
-        <w:ind w:left="2160" w:firstLine="720"/>
-      </w:pPr>
-      <w:r>
-        <w:tab/>
-      </w:r>
-      <w:proofErr w:type="gramStart"/>
-      <w:r>
-        <w:t>x</w:t>
-      </w:r>
-      <w:proofErr w:type="gramEnd"/>
-      <w:r>
-        <w:t>++;</w:t>
-      </w:r>
-      <w:r>
-        <w:tab/>
-        <w:t>//Isolated block s’</w:t>
-      </w:r>
-    </w:p>
-    <w:p>
-      <w:pPr>
-        <w:ind w:left="2160" w:firstLine="720"/>
-      </w:pPr>
-      <w:r>
-        <w:t>});</w:t>
-      </w:r>
-    </w:p>
-    <w:p>
-      <w:pPr>
-        <w:ind w:left="1440" w:firstLine="720"/>
-      </w:pPr>
-      <w:r>
-        <w:t>});</w:t>
-      </w:r>
-    </w:p>
-    <w:p>
-      <w:pPr>
-        <w:ind w:left="720" w:firstLine="720"/>
-      </w:pPr>
-      <w:r>
-        <w:t>});</w:t>
-      </w:r>
-    </w:p>
-    <w:p>
-      <w:r>
-        <w:tab/>
-        <w:t>}</w:t>
+        <w:t>p</w:t>
       </w:r>
       <w:bookmarkStart w:id="0" w:name="_GoBack"/>
       <w:bookmarkEnd w:id="0"/>
+      <w:r>
+        <w:t>ublic class Example1{</w:t>
+      </w:r>
+    </w:p>
+    <w:p/>
+    <w:p>
+      <w:r>
+        <w:tab/>
+        <w:t>s</w:t>
+      </w:r>
+      <w:r>
+        <w:t>tatic int x = 0;</w:t>
+      </w:r>
+    </w:p>
+    <w:p/>
+    <w:p>
+      <w:r>
+        <w:tab/>
+        <w:t>p</w:t>
+      </w:r>
+      <w:r>
+        <w:t>ublic static void m</w:t>
+      </w:r>
+      <w:r>
+        <w:t>ain(String[] args)</w:t>
+      </w:r>
+    </w:p>
+    <w:p>
+      <w:r>
+        <w:tab/>
+        <w:t>{</w:t>
+      </w:r>
+    </w:p>
+    <w:p>
+      <w:r>
+        <w:tab/>
+      </w:r>
+      <w:r>
+        <w:tab/>
+        <w:t xml:space="preserve">finish(() -&gt; </w:t>
+      </w:r>
+    </w:p>
+    <w:p>
+      <w:pPr>
+        <w:ind w:left="720" w:firstLine="720"/>
+      </w:pPr>
+      <w:r>
+        <w:tab/>
+        <w:t xml:space="preserve">async(() -&gt; </w:t>
+      </w:r>
+      <w:r>
+        <w:t>//Thread1</w:t>
+      </w:r>
+    </w:p>
+    <w:p>
+      <w:pPr>
+        <w:ind w:left="1440" w:firstLine="720"/>
+      </w:pPr>
+      <w:r>
+        <w:tab/>
+        <w:t xml:space="preserve">isolated(() -&gt; </w:t>
+      </w:r>
+    </w:p>
+    <w:p>
+      <w:pPr>
+        <w:ind w:left="2160" w:firstLine="720"/>
+      </w:pPr>
+      <w:r>
+        <w:tab/>
+        <w:t>x++;</w:t>
+      </w:r>
+      <w:r>
+        <w:tab/>
+        <w:t>//Isolated block s</w:t>
+      </w:r>
+    </w:p>
+    <w:p>
+      <w:pPr>
+        <w:ind w:left="2160" w:firstLine="720"/>
+      </w:pPr>
+      <w:r>
+        <w:t>);</w:t>
+      </w:r>
+    </w:p>
+    <w:p>
+      <w:pPr>
+        <w:ind w:left="1440" w:firstLine="720"/>
+      </w:pPr>
+      <w:r>
+        <w:t>);</w:t>
+      </w:r>
+      <w:r>
+        <w:tab/>
+      </w:r>
+    </w:p>
+    <w:p>
+      <w:pPr>
+        <w:ind w:left="720" w:firstLine="720"/>
+      </w:pPr>
+      <w:r>
+        <w:tab/>
+        <w:t>async(() -&gt; {</w:t>
+      </w:r>
+      <w:r>
+        <w:t xml:space="preserve">   </w:t>
+      </w:r>
+      <w:r>
+        <w:t>//Thread2</w:t>
+      </w:r>
+    </w:p>
+    <w:p>
+      <w:pPr>
+        <w:ind w:left="1440" w:firstLine="720"/>
+      </w:pPr>
+      <w:r>
+        <w:tab/>
+        <w:t>isolated(() -&gt;</w:t>
+      </w:r>
+    </w:p>
+    <w:p>
+      <w:pPr>
+        <w:ind w:left="2160" w:firstLine="720"/>
+      </w:pPr>
+      <w:r>
+        <w:tab/>
+        <w:t>x++;</w:t>
+      </w:r>
+      <w:r>
+        <w:tab/>
+        <w:t>//Isolated block s’</w:t>
+      </w:r>
+    </w:p>
+    <w:p>
+      <w:pPr>
+        <w:ind w:left="2160" w:firstLine="720"/>
+      </w:pPr>
+      <w:r>
+        <w:t>);</w:t>
+      </w:r>
+    </w:p>
+    <w:p>
+      <w:pPr>
+        <w:ind w:left="1440" w:firstLine="720"/>
+      </w:pPr>
+      <w:r>
+        <w:t>);</w:t>
+      </w:r>
+    </w:p>
+    <w:p>
+      <w:pPr>
+        <w:ind w:left="720" w:firstLine="720"/>
+      </w:pPr>
+      <w:r>
+        <w:t>);</w:t>
+      </w:r>
+    </w:p>
+    <w:p>
+      <w:r>
+        <w:tab/>
+        <w:t>}</w:t>
+      </w:r>
     </w:p>
     <w:p>
       <w:r>

</xml_diff>